<commit_message>
Lab 4 finish task 1
</commit_message>
<xml_diff>
--- a/labs/lab4/lab4.docx
+++ b/labs/lab4/lab4.docx
@@ -340,10 +340,10 @@
             <v:path o:extrusionok="f" gradientshapeok="t" o:connecttype="rect"/>
             <o:lock v:ext="edit" aspectratio="t"/>
           </v:shapetype>
-          <v:shape id="_x0000_i1025" type="#_x0000_t75" style="width:312.75pt;height:128.25pt" o:ole="">
+          <v:shape id="_x0000_i1025" type="#_x0000_t75" style="width:313.15pt;height:128.4pt" o:ole="">
             <v:imagedata r:id="rId13" o:title=""/>
           </v:shape>
-          <o:OLEObject Type="Embed" ProgID="Visio.Drawing.15" ShapeID="_x0000_i1025" DrawAspect="Content" ObjectID="_1609835829" r:id="rId14"/>
+          <o:OLEObject Type="Embed" ProgID="Visio.Drawing.15" ShapeID="_x0000_i1025" DrawAspect="Content" ObjectID="_1609843841" r:id="rId14"/>
         </w:object>
       </w:r>
       <w:bookmarkStart w:id="6" w:name="_Toc535654578"/>
@@ -1454,6 +1454,9 @@
         <w:jc w:val="center"/>
       </w:pPr>
       <w:r>
+        <w:rPr>
+          <w:noProof/>
+        </w:rPr>
         <w:lastRenderedPageBreak/>
         <w:drawing>
           <wp:inline distT="0" distB="0" distL="0" distR="0" wp14:anchorId="401928E7" wp14:editId="2D6A4AB3">
@@ -1525,15 +1528,15 @@
         <w:t xml:space="preserve"> The job will take from several seconds to a minute to start; check the Notifications to track its status.</w:t>
       </w:r>
     </w:p>
-    <w:p>
-      <w:bookmarkStart w:id="7" w:name="_GoBack"/>
-      <w:bookmarkEnd w:id="7"/>
-    </w:p>
+    <w:p/>
     <w:p>
       <w:pPr>
         <w:jc w:val="center"/>
       </w:pPr>
       <w:r>
+        <w:rPr>
+          <w:noProof/>
+        </w:rPr>
         <w:drawing>
           <wp:inline distT="0" distB="0" distL="0" distR="0" wp14:anchorId="734CD4A6" wp14:editId="769BC01A">
             <wp:extent cx="9144000" cy="4292600"/>
@@ -1584,17 +1587,758 @@
     </w:p>
     <w:p/>
     <w:p>
-      <w:pPr>
-        <w:rPr>
-          <w:rFonts w:asciiTheme="majorHAnsi" w:eastAsiaTheme="majorEastAsia" w:hAnsiTheme="majorHAnsi" w:cstheme="majorBidi"/>
-          <w:b/>
-          <w:color w:val="1F3763" w:themeColor="accent1" w:themeShade="7F"/>
-          <w:sz w:val="28"/>
-          <w:szCs w:val="24"/>
-        </w:rPr>
-      </w:pPr>
       <w:r>
         <w:lastRenderedPageBreak/>
+        <w:t xml:space="preserve">After waiting for a few seconds, </w:t>
+      </w:r>
+      <w:r>
+        <w:t xml:space="preserve">in a new browser tab or window, open PowerBI.com. Go to the workspace you specified when you created the Power BI output </w:t>
+      </w:r>
+      <w:r>
+        <w:t>above, select the “Datasets” tab, and</w:t>
+      </w:r>
+      <w:r>
+        <w:t xml:space="preserve"> verify that the streaming dataset is now shown.</w:t>
+      </w:r>
+    </w:p>
+    <w:p/>
+    <w:p>
+      <w:pPr>
+        <w:jc w:val="center"/>
+      </w:pPr>
+      <w:r>
+        <w:drawing>
+          <wp:inline distT="0" distB="0" distL="0" distR="0" wp14:anchorId="06C431B9" wp14:editId="57DE5A0B">
+            <wp:extent cx="9144000" cy="4352925"/>
+            <wp:effectExtent l="19050" t="19050" r="19050" b="28575"/>
+            <wp:docPr id="9" name="Picture 9"/>
+            <wp:cNvGraphicFramePr>
+              <a:graphicFrameLocks xmlns:a="http://schemas.openxmlformats.org/drawingml/2006/main" noChangeAspect="1"/>
+            </wp:cNvGraphicFramePr>
+            <a:graphic xmlns:a="http://schemas.openxmlformats.org/drawingml/2006/main">
+              <a:graphicData uri="http://schemas.openxmlformats.org/drawingml/2006/picture">
+                <pic:pic xmlns:pic="http://schemas.openxmlformats.org/drawingml/2006/picture">
+                  <pic:nvPicPr>
+                    <pic:cNvPr id="1" name=""/>
+                    <pic:cNvPicPr/>
+                  </pic:nvPicPr>
+                  <pic:blipFill>
+                    <a:blip r:embed="rId26"/>
+                    <a:stretch>
+                      <a:fillRect/>
+                    </a:stretch>
+                  </pic:blipFill>
+                  <pic:spPr>
+                    <a:xfrm>
+                      <a:off x="0" y="0"/>
+                      <a:ext cx="9144000" cy="4352925"/>
+                    </a:xfrm>
+                    <a:prstGeom prst="rect">
+                      <a:avLst/>
+                    </a:prstGeom>
+                    <a:ln>
+                      <a:solidFill>
+                        <a:schemeClr val="accent1"/>
+                      </a:solidFill>
+                    </a:ln>
+                  </pic:spPr>
+                </pic:pic>
+              </a:graphicData>
+            </a:graphic>
+          </wp:inline>
+        </w:drawing>
+      </w:r>
+    </w:p>
+    <w:p/>
+    <w:p>
+      <w:r>
+        <w:t xml:space="preserve">On the dataset row, you can click the pencil icon (“Edit”) to see the dataset’s schema, including additional fields added by Stream Analytics: </w:t>
+      </w:r>
+      <w:r>
+        <w:t>“</w:t>
+      </w:r>
+      <w:proofErr w:type="spellStart"/>
+      <w:r>
+        <w:t>EventProcessedUtcTime</w:t>
+      </w:r>
+      <w:proofErr w:type="spellEnd"/>
+      <w:r>
+        <w:t>”</w:t>
+      </w:r>
+      <w:r>
+        <w:t xml:space="preserve">, </w:t>
+      </w:r>
+      <w:r>
+        <w:t>“</w:t>
+      </w:r>
+      <w:proofErr w:type="spellStart"/>
+      <w:r>
+        <w:t>PartitionId</w:t>
+      </w:r>
+      <w:proofErr w:type="spellEnd"/>
+      <w:r>
+        <w:t>”</w:t>
+      </w:r>
+      <w:r>
+        <w:t xml:space="preserve"> (this refers to the partition on the Event Hub from which Stream Analytics receive</w:t>
+      </w:r>
+      <w:r>
+        <w:t>s events), and “</w:t>
+      </w:r>
+      <w:proofErr w:type="spellStart"/>
+      <w:r>
+        <w:t>EventEnqueuedUtcTime</w:t>
+      </w:r>
+      <w:proofErr w:type="spellEnd"/>
+      <w:r>
+        <w:t>”.</w:t>
+      </w:r>
+    </w:p>
+    <w:p>
+      <w:r>
+        <w:br w:type="page"/>
+      </w:r>
+    </w:p>
+    <w:p>
+      <w:r>
+        <w:lastRenderedPageBreak/>
+        <w:t>Now that you have a streaming dataset in PowerBI.com, you can build a report with that data. On the dataset row, click the “Create report” icon.</w:t>
+      </w:r>
+    </w:p>
+    <w:p/>
+    <w:p>
+      <w:pPr>
+        <w:jc w:val="center"/>
+      </w:pPr>
+      <w:r>
+        <w:drawing>
+          <wp:inline distT="0" distB="0" distL="0" distR="0" wp14:anchorId="7231BFD5" wp14:editId="14ACB175">
+            <wp:extent cx="9144000" cy="784225"/>
+            <wp:effectExtent l="19050" t="19050" r="19050" b="15875"/>
+            <wp:docPr id="14" name="Picture 14"/>
+            <wp:cNvGraphicFramePr>
+              <a:graphicFrameLocks xmlns:a="http://schemas.openxmlformats.org/drawingml/2006/main" noChangeAspect="1"/>
+            </wp:cNvGraphicFramePr>
+            <a:graphic xmlns:a="http://schemas.openxmlformats.org/drawingml/2006/main">
+              <a:graphicData uri="http://schemas.openxmlformats.org/drawingml/2006/picture">
+                <pic:pic xmlns:pic="http://schemas.openxmlformats.org/drawingml/2006/picture">
+                  <pic:nvPicPr>
+                    <pic:cNvPr id="1" name=""/>
+                    <pic:cNvPicPr/>
+                  </pic:nvPicPr>
+                  <pic:blipFill>
+                    <a:blip r:embed="rId27"/>
+                    <a:stretch>
+                      <a:fillRect/>
+                    </a:stretch>
+                  </pic:blipFill>
+                  <pic:spPr>
+                    <a:xfrm>
+                      <a:off x="0" y="0"/>
+                      <a:ext cx="9144000" cy="784225"/>
+                    </a:xfrm>
+                    <a:prstGeom prst="rect">
+                      <a:avLst/>
+                    </a:prstGeom>
+                    <a:ln>
+                      <a:solidFill>
+                        <a:schemeClr val="accent1"/>
+                      </a:solidFill>
+                    </a:ln>
+                  </pic:spPr>
+                </pic:pic>
+              </a:graphicData>
+            </a:graphic>
+          </wp:inline>
+        </w:drawing>
+      </w:r>
+    </w:p>
+    <w:p/>
+    <w:p>
+      <w:r>
+        <w:t>You will be taken to the report design canvas.</w:t>
+      </w:r>
+      <w:r>
+        <w:t xml:space="preserve"> Let’s create two visualizations for our data.</w:t>
+      </w:r>
+    </w:p>
+    <w:p/>
+    <w:p>
+      <w:r>
+        <w:t>First, let’s create a table of individual trips so that users can see a list with data about individual unhappy customers.</w:t>
+      </w:r>
+      <w:r>
+        <w:t xml:space="preserve"> In the “VISUALIZATIONS” area, click on the Table visualization.</w:t>
+      </w:r>
+      <w:r>
+        <w:t xml:space="preserve"> Ensure that your focus is set to the table that is added to the canvas by clicking it.</w:t>
+      </w:r>
+    </w:p>
+    <w:p>
+      <w:pPr>
+        <w:jc w:val="center"/>
+      </w:pPr>
+      <w:r>
+        <w:drawing>
+          <wp:inline distT="0" distB="0" distL="0" distR="0" wp14:anchorId="119A3567" wp14:editId="3538BB28">
+            <wp:extent cx="3648584" cy="2562583"/>
+            <wp:effectExtent l="19050" t="19050" r="9525" b="28575"/>
+            <wp:docPr id="15" name="Picture 15"/>
+            <wp:cNvGraphicFramePr>
+              <a:graphicFrameLocks xmlns:a="http://schemas.openxmlformats.org/drawingml/2006/main" noChangeAspect="1"/>
+            </wp:cNvGraphicFramePr>
+            <a:graphic xmlns:a="http://schemas.openxmlformats.org/drawingml/2006/main">
+              <a:graphicData uri="http://schemas.openxmlformats.org/drawingml/2006/picture">
+                <pic:pic xmlns:pic="http://schemas.openxmlformats.org/drawingml/2006/picture">
+                  <pic:nvPicPr>
+                    <pic:cNvPr id="1" name=""/>
+                    <pic:cNvPicPr/>
+                  </pic:nvPicPr>
+                  <pic:blipFill>
+                    <a:blip r:embed="rId28"/>
+                    <a:stretch>
+                      <a:fillRect/>
+                    </a:stretch>
+                  </pic:blipFill>
+                  <pic:spPr>
+                    <a:xfrm>
+                      <a:off x="0" y="0"/>
+                      <a:ext cx="3648584" cy="2562583"/>
+                    </a:xfrm>
+                    <a:prstGeom prst="rect">
+                      <a:avLst/>
+                    </a:prstGeom>
+                    <a:ln>
+                      <a:solidFill>
+                        <a:schemeClr val="accent1"/>
+                      </a:solidFill>
+                    </a:ln>
+                  </pic:spPr>
+                </pic:pic>
+              </a:graphicData>
+            </a:graphic>
+          </wp:inline>
+        </w:drawing>
+      </w:r>
+    </w:p>
+    <w:p>
+      <w:r>
+        <w:t xml:space="preserve">Next, in the “FIELDS” list, check the following fields: </w:t>
+      </w:r>
+      <w:proofErr w:type="spellStart"/>
+      <w:r>
+        <w:t>EventProcessedUtcTime</w:t>
+      </w:r>
+      <w:proofErr w:type="spellEnd"/>
+      <w:r>
+        <w:t xml:space="preserve">, </w:t>
+      </w:r>
+      <w:proofErr w:type="spellStart"/>
+      <w:r>
+        <w:t>taxi_type</w:t>
+      </w:r>
+      <w:proofErr w:type="spellEnd"/>
+      <w:r>
+        <w:t xml:space="preserve">, </w:t>
+      </w:r>
+      <w:proofErr w:type="spellStart"/>
+      <w:r>
+        <w:t>pickup_datetime</w:t>
+      </w:r>
+      <w:proofErr w:type="spellEnd"/>
+      <w:r>
+        <w:t xml:space="preserve">, </w:t>
+      </w:r>
+      <w:proofErr w:type="spellStart"/>
+      <w:r>
+        <w:t>dropoff_datetime</w:t>
+      </w:r>
+      <w:proofErr w:type="spellEnd"/>
+      <w:r>
+        <w:t xml:space="preserve">, </w:t>
+      </w:r>
+      <w:proofErr w:type="spellStart"/>
+      <w:r>
+        <w:t>trip_distance</w:t>
+      </w:r>
+      <w:proofErr w:type="spellEnd"/>
+      <w:r>
+        <w:t xml:space="preserve">, </w:t>
+      </w:r>
+      <w:proofErr w:type="spellStart"/>
+      <w:r>
+        <w:t>total_amount</w:t>
+      </w:r>
+      <w:proofErr w:type="spellEnd"/>
+      <w:r>
+        <w:t xml:space="preserve">, </w:t>
+      </w:r>
+      <w:proofErr w:type="spellStart"/>
+      <w:r>
+        <w:t>textanalytics_customer_sentiment_score</w:t>
+      </w:r>
+      <w:proofErr w:type="spellEnd"/>
+      <w:r>
+        <w:t xml:space="preserve">, and </w:t>
+      </w:r>
+      <w:proofErr w:type="spellStart"/>
+      <w:r>
+        <w:t>customer_comments</w:t>
+      </w:r>
+      <w:proofErr w:type="spellEnd"/>
+      <w:r>
+        <w:t>. (Feel free to try other fields too.)</w:t>
+      </w:r>
+    </w:p>
+    <w:p>
+      <w:pPr>
+        <w:jc w:val="center"/>
+      </w:pPr>
+      <w:r>
+        <w:lastRenderedPageBreak/>
+        <w:drawing>
+          <wp:inline distT="0" distB="0" distL="0" distR="0" wp14:anchorId="639B0F70" wp14:editId="5AF98E81">
+            <wp:extent cx="2570480" cy="6858000"/>
+            <wp:effectExtent l="19050" t="19050" r="20320" b="19050"/>
+            <wp:docPr id="16" name="Picture 16"/>
+            <wp:cNvGraphicFramePr>
+              <a:graphicFrameLocks xmlns:a="http://schemas.openxmlformats.org/drawingml/2006/main" noChangeAspect="1"/>
+            </wp:cNvGraphicFramePr>
+            <a:graphic xmlns:a="http://schemas.openxmlformats.org/drawingml/2006/main">
+              <a:graphicData uri="http://schemas.openxmlformats.org/drawingml/2006/picture">
+                <pic:pic xmlns:pic="http://schemas.openxmlformats.org/drawingml/2006/picture">
+                  <pic:nvPicPr>
+                    <pic:cNvPr id="1" name=""/>
+                    <pic:cNvPicPr/>
+                  </pic:nvPicPr>
+                  <pic:blipFill>
+                    <a:blip r:embed="rId29"/>
+                    <a:stretch>
+                      <a:fillRect/>
+                    </a:stretch>
+                  </pic:blipFill>
+                  <pic:spPr>
+                    <a:xfrm>
+                      <a:off x="0" y="0"/>
+                      <a:ext cx="2570480" cy="6858000"/>
+                    </a:xfrm>
+                    <a:prstGeom prst="rect">
+                      <a:avLst/>
+                    </a:prstGeom>
+                    <a:ln>
+                      <a:solidFill>
+                        <a:schemeClr val="accent1"/>
+                      </a:solidFill>
+                    </a:ln>
+                  </pic:spPr>
+                </pic:pic>
+              </a:graphicData>
+            </a:graphic>
+          </wp:inline>
+        </w:drawing>
+      </w:r>
+    </w:p>
+    <w:p>
+      <w:r>
+        <w:lastRenderedPageBreak/>
+        <w:t xml:space="preserve">Your table visualization on the design canvas should update accordingly. </w:t>
+      </w:r>
+      <w:r>
+        <w:t>Note, in the following screenshot the Totals row was turned off (under Format -&gt; Total) but no other visual or data formatting has been applied. Feel free to experiment with your visualization’s appearance.</w:t>
+      </w:r>
+    </w:p>
+    <w:p/>
+    <w:p>
+      <w:pPr>
+        <w:jc w:val="center"/>
+      </w:pPr>
+      <w:r>
+        <w:drawing>
+          <wp:inline distT="0" distB="0" distL="0" distR="0" wp14:anchorId="0B077C60" wp14:editId="536F85A1">
+            <wp:extent cx="9144000" cy="3496945"/>
+            <wp:effectExtent l="19050" t="19050" r="19050" b="27305"/>
+            <wp:docPr id="17" name="Picture 17"/>
+            <wp:cNvGraphicFramePr>
+              <a:graphicFrameLocks xmlns:a="http://schemas.openxmlformats.org/drawingml/2006/main" noChangeAspect="1"/>
+            </wp:cNvGraphicFramePr>
+            <a:graphic xmlns:a="http://schemas.openxmlformats.org/drawingml/2006/main">
+              <a:graphicData uri="http://schemas.openxmlformats.org/drawingml/2006/picture">
+                <pic:pic xmlns:pic="http://schemas.openxmlformats.org/drawingml/2006/picture">
+                  <pic:nvPicPr>
+                    <pic:cNvPr id="1" name=""/>
+                    <pic:cNvPicPr/>
+                  </pic:nvPicPr>
+                  <pic:blipFill>
+                    <a:blip r:embed="rId30"/>
+                    <a:stretch>
+                      <a:fillRect/>
+                    </a:stretch>
+                  </pic:blipFill>
+                  <pic:spPr>
+                    <a:xfrm>
+                      <a:off x="0" y="0"/>
+                      <a:ext cx="9144000" cy="3496945"/>
+                    </a:xfrm>
+                    <a:prstGeom prst="rect">
+                      <a:avLst/>
+                    </a:prstGeom>
+                    <a:ln>
+                      <a:solidFill>
+                        <a:schemeClr val="accent1"/>
+                      </a:solidFill>
+                    </a:ln>
+                  </pic:spPr>
+                </pic:pic>
+              </a:graphicData>
+            </a:graphic>
+          </wp:inline>
+        </w:drawing>
+      </w:r>
+    </w:p>
+    <w:p/>
+    <w:p>
+      <w:r>
+        <w:br w:type="page"/>
+      </w:r>
+    </w:p>
+    <w:p>
+      <w:r>
+        <w:lastRenderedPageBreak/>
+        <w:t>Next, in the top toolbar, click “Save”</w:t>
+      </w:r>
+      <w:r>
+        <w:t>.</w:t>
+      </w:r>
+    </w:p>
+    <w:p>
+      <w:pPr>
+        <w:jc w:val="center"/>
+      </w:pPr>
+      <w:r>
+        <w:drawing>
+          <wp:inline distT="0" distB="0" distL="0" distR="0" wp14:anchorId="7AA134E0" wp14:editId="273406E2">
+            <wp:extent cx="4296375" cy="2314898"/>
+            <wp:effectExtent l="19050" t="19050" r="28575" b="28575"/>
+            <wp:docPr id="18" name="Picture 18"/>
+            <wp:cNvGraphicFramePr>
+              <a:graphicFrameLocks xmlns:a="http://schemas.openxmlformats.org/drawingml/2006/main" noChangeAspect="1"/>
+            </wp:cNvGraphicFramePr>
+            <a:graphic xmlns:a="http://schemas.openxmlformats.org/drawingml/2006/main">
+              <a:graphicData uri="http://schemas.openxmlformats.org/drawingml/2006/picture">
+                <pic:pic xmlns:pic="http://schemas.openxmlformats.org/drawingml/2006/picture">
+                  <pic:nvPicPr>
+                    <pic:cNvPr id="1" name=""/>
+                    <pic:cNvPicPr/>
+                  </pic:nvPicPr>
+                  <pic:blipFill>
+                    <a:blip r:embed="rId31"/>
+                    <a:stretch>
+                      <a:fillRect/>
+                    </a:stretch>
+                  </pic:blipFill>
+                  <pic:spPr>
+                    <a:xfrm>
+                      <a:off x="0" y="0"/>
+                      <a:ext cx="4296375" cy="2314898"/>
+                    </a:xfrm>
+                    <a:prstGeom prst="rect">
+                      <a:avLst/>
+                    </a:prstGeom>
+                    <a:ln>
+                      <a:solidFill>
+                        <a:schemeClr val="accent1"/>
+                      </a:solidFill>
+                    </a:ln>
+                  </pic:spPr>
+                </pic:pic>
+              </a:graphicData>
+            </a:graphic>
+          </wp:inline>
+        </w:drawing>
+      </w:r>
+    </w:p>
+    <w:p>
+      <w:r>
+        <w:t xml:space="preserve">Provide a name for the </w:t>
+      </w:r>
+      <w:proofErr w:type="gramStart"/>
+      <w:r>
+        <w:t>Report, and</w:t>
+      </w:r>
+      <w:proofErr w:type="gramEnd"/>
+      <w:r>
+        <w:t xml:space="preserve"> click “Save”.</w:t>
+      </w:r>
+    </w:p>
+    <w:p>
+      <w:pPr>
+        <w:jc w:val="center"/>
+      </w:pPr>
+      <w:r>
+        <w:drawing>
+          <wp:inline distT="0" distB="0" distL="0" distR="0" wp14:anchorId="472C99BC" wp14:editId="4CEA8747">
+            <wp:extent cx="7116168" cy="1619476"/>
+            <wp:effectExtent l="19050" t="19050" r="27940" b="19050"/>
+            <wp:docPr id="19" name="Picture 19"/>
+            <wp:cNvGraphicFramePr>
+              <a:graphicFrameLocks xmlns:a="http://schemas.openxmlformats.org/drawingml/2006/main" noChangeAspect="1"/>
+            </wp:cNvGraphicFramePr>
+            <a:graphic xmlns:a="http://schemas.openxmlformats.org/drawingml/2006/main">
+              <a:graphicData uri="http://schemas.openxmlformats.org/drawingml/2006/picture">
+                <pic:pic xmlns:pic="http://schemas.openxmlformats.org/drawingml/2006/picture">
+                  <pic:nvPicPr>
+                    <pic:cNvPr id="1" name=""/>
+                    <pic:cNvPicPr/>
+                  </pic:nvPicPr>
+                  <pic:blipFill>
+                    <a:blip r:embed="rId32"/>
+                    <a:stretch>
+                      <a:fillRect/>
+                    </a:stretch>
+                  </pic:blipFill>
+                  <pic:spPr>
+                    <a:xfrm>
+                      <a:off x="0" y="0"/>
+                      <a:ext cx="7116168" cy="1619476"/>
+                    </a:xfrm>
+                    <a:prstGeom prst="rect">
+                      <a:avLst/>
+                    </a:prstGeom>
+                    <a:ln>
+                      <a:solidFill>
+                        <a:schemeClr val="accent1"/>
+                      </a:solidFill>
+                    </a:ln>
+                  </pic:spPr>
+                </pic:pic>
+              </a:graphicData>
+            </a:graphic>
+          </wp:inline>
+        </w:drawing>
+      </w:r>
+    </w:p>
+    <w:p>
+      <w:r>
+        <w:t>After the Report is saved, you can now click “Pin Live Page”.</w:t>
+      </w:r>
+    </w:p>
+    <w:p>
+      <w:pPr>
+        <w:jc w:val="center"/>
+      </w:pPr>
+      <w:r>
+        <w:drawing>
+          <wp:inline distT="0" distB="0" distL="0" distR="0" wp14:anchorId="00A57828" wp14:editId="6216F176">
+            <wp:extent cx="3019846" cy="990738"/>
+            <wp:effectExtent l="19050" t="19050" r="28575" b="19050"/>
+            <wp:docPr id="20" name="Picture 20"/>
+            <wp:cNvGraphicFramePr>
+              <a:graphicFrameLocks xmlns:a="http://schemas.openxmlformats.org/drawingml/2006/main" noChangeAspect="1"/>
+            </wp:cNvGraphicFramePr>
+            <a:graphic xmlns:a="http://schemas.openxmlformats.org/drawingml/2006/main">
+              <a:graphicData uri="http://schemas.openxmlformats.org/drawingml/2006/picture">
+                <pic:pic xmlns:pic="http://schemas.openxmlformats.org/drawingml/2006/picture">
+                  <pic:nvPicPr>
+                    <pic:cNvPr id="1" name=""/>
+                    <pic:cNvPicPr/>
+                  </pic:nvPicPr>
+                  <pic:blipFill>
+                    <a:blip r:embed="rId33"/>
+                    <a:stretch>
+                      <a:fillRect/>
+                    </a:stretch>
+                  </pic:blipFill>
+                  <pic:spPr>
+                    <a:xfrm>
+                      <a:off x="0" y="0"/>
+                      <a:ext cx="3019846" cy="990738"/>
+                    </a:xfrm>
+                    <a:prstGeom prst="rect">
+                      <a:avLst/>
+                    </a:prstGeom>
+                    <a:ln>
+                      <a:solidFill>
+                        <a:schemeClr val="accent1"/>
+                      </a:solidFill>
+                    </a:ln>
+                  </pic:spPr>
+                </pic:pic>
+              </a:graphicData>
+            </a:graphic>
+          </wp:inline>
+        </w:drawing>
+      </w:r>
+    </w:p>
+    <w:p>
+      <w:r>
+        <w:lastRenderedPageBreak/>
+        <w:t>You can now create a new Dashboard. Provide a dashboard name, then click “Pin live”.</w:t>
+      </w:r>
+    </w:p>
+    <w:p>
+      <w:pPr>
+        <w:jc w:val="center"/>
+      </w:pPr>
+      <w:r>
+        <w:drawing>
+          <wp:inline distT="0" distB="0" distL="0" distR="0" wp14:anchorId="0134043A" wp14:editId="5BAF1206">
+            <wp:extent cx="5829660" cy="3011721"/>
+            <wp:effectExtent l="19050" t="19050" r="19050" b="17780"/>
+            <wp:docPr id="21" name="Picture 21"/>
+            <wp:cNvGraphicFramePr>
+              <a:graphicFrameLocks xmlns:a="http://schemas.openxmlformats.org/drawingml/2006/main" noChangeAspect="1"/>
+            </wp:cNvGraphicFramePr>
+            <a:graphic xmlns:a="http://schemas.openxmlformats.org/drawingml/2006/main">
+              <a:graphicData uri="http://schemas.openxmlformats.org/drawingml/2006/picture">
+                <pic:pic xmlns:pic="http://schemas.openxmlformats.org/drawingml/2006/picture">
+                  <pic:nvPicPr>
+                    <pic:cNvPr id="1" name=""/>
+                    <pic:cNvPicPr/>
+                  </pic:nvPicPr>
+                  <pic:blipFill>
+                    <a:blip r:embed="rId34"/>
+                    <a:stretch>
+                      <a:fillRect/>
+                    </a:stretch>
+                  </pic:blipFill>
+                  <pic:spPr>
+                    <a:xfrm>
+                      <a:off x="0" y="0"/>
+                      <a:ext cx="5841336" cy="3017753"/>
+                    </a:xfrm>
+                    <a:prstGeom prst="rect">
+                      <a:avLst/>
+                    </a:prstGeom>
+                    <a:ln>
+                      <a:solidFill>
+                        <a:schemeClr val="accent1"/>
+                      </a:solidFill>
+                    </a:ln>
+                  </pic:spPr>
+                </pic:pic>
+              </a:graphicData>
+            </a:graphic>
+          </wp:inline>
+        </w:drawing>
+      </w:r>
+    </w:p>
+    <w:p>
+      <w:r>
+        <w:t>After the dashboard is saved, navigate to it. You can do this from the notification shown after you click “Pin live”, or by navigating to the workspace you selected, then to “Dashboards”, then by clicking the Dashboard you just created.</w:t>
+      </w:r>
+    </w:p>
+    <w:p>
+      <w:pPr>
+        <w:jc w:val="center"/>
+      </w:pPr>
+      <w:r>
+        <w:drawing>
+          <wp:inline distT="0" distB="0" distL="0" distR="0" wp14:anchorId="5E2F7127" wp14:editId="67345D7B">
+            <wp:extent cx="6329991" cy="2311962"/>
+            <wp:effectExtent l="19050" t="19050" r="13970" b="12700"/>
+            <wp:docPr id="22" name="Picture 22"/>
+            <wp:cNvGraphicFramePr>
+              <a:graphicFrameLocks xmlns:a="http://schemas.openxmlformats.org/drawingml/2006/main" noChangeAspect="1"/>
+            </wp:cNvGraphicFramePr>
+            <a:graphic xmlns:a="http://schemas.openxmlformats.org/drawingml/2006/main">
+              <a:graphicData uri="http://schemas.openxmlformats.org/drawingml/2006/picture">
+                <pic:pic xmlns:pic="http://schemas.openxmlformats.org/drawingml/2006/picture">
+                  <pic:nvPicPr>
+                    <pic:cNvPr id="1" name=""/>
+                    <pic:cNvPicPr/>
+                  </pic:nvPicPr>
+                  <pic:blipFill>
+                    <a:blip r:embed="rId35"/>
+                    <a:stretch>
+                      <a:fillRect/>
+                    </a:stretch>
+                  </pic:blipFill>
+                  <pic:spPr>
+                    <a:xfrm>
+                      <a:off x="0" y="0"/>
+                      <a:ext cx="6363251" cy="2324110"/>
+                    </a:xfrm>
+                    <a:prstGeom prst="rect">
+                      <a:avLst/>
+                    </a:prstGeom>
+                    <a:ln>
+                      <a:solidFill>
+                        <a:schemeClr val="accent1"/>
+                      </a:solidFill>
+                    </a:ln>
+                  </pic:spPr>
+                </pic:pic>
+              </a:graphicData>
+            </a:graphic>
+          </wp:inline>
+        </w:drawing>
+      </w:r>
+    </w:p>
+    <w:p>
+      <w:r>
+        <w:lastRenderedPageBreak/>
+        <w:t>You now have a streaming dashboard in PowerBI.com which you can share (use the “Share” button). You can also add your streaming dataset to other Power BI dashboards.</w:t>
+      </w:r>
+      <w:r>
+        <w:t xml:space="preserve"> See the Power BI documentation for further details</w:t>
+      </w:r>
+      <w:r>
+        <w:t xml:space="preserve"> and feel free to experiment with adding more streaming datasets, editing the query, and so on.</w:t>
+      </w:r>
+    </w:p>
+    <w:p/>
+    <w:p>
+      <w:r>
+        <w:t xml:space="preserve">Now, return to the Azure portal and to your Stream Analytics job’s Overview. Click “Stop” to stop the job from </w:t>
+      </w:r>
+      <w:proofErr w:type="gramStart"/>
+      <w:r>
+        <w:t>running, and</w:t>
+      </w:r>
+      <w:proofErr w:type="gramEnd"/>
+      <w:r>
+        <w:t xml:space="preserve"> confirm that you want to stop the job. We cannot edit inputs, outputs, or queries while the job is running.</w:t>
+      </w:r>
+    </w:p>
+    <w:p>
+      <w:r>
+        <w:br w:type="page"/>
+      </w:r>
+    </w:p>
+    <w:p>
+      <w:pPr>
+        <w:pStyle w:val="Heading3"/>
+      </w:pPr>
+      <w:r>
+        <w:lastRenderedPageBreak/>
+        <w:t xml:space="preserve">Task </w:t>
+      </w:r>
+      <w:r>
+        <w:t>2</w:t>
+      </w:r>
+      <w:r>
+        <w:t xml:space="preserve"> –Send Data to</w:t>
+      </w:r>
+      <w:r>
+        <w:t xml:space="preserve"> Data Mart</w:t>
+      </w:r>
+    </w:p>
+    <w:p>
+      <w:r>
+        <w:t>In lab 2, you created an Azure SQL Database</w:t>
+      </w:r>
+      <w:r>
+        <w:t xml:space="preserve"> data mart. In this task, you will add an output to your Stream Analytics job and send data received on the inbound data stream to that second output concurrently with the Power BI output you created in task 1.</w:t>
+      </w:r>
+    </w:p>
+    <w:p>
+      <w:bookmarkStart w:id="7" w:name="_GoBack"/>
+      <w:bookmarkEnd w:id="7"/>
+    </w:p>
+    <w:p/>
+    <w:p/>
+    <w:p>
+      <w:r>
         <w:br w:type="page"/>
       </w:r>
     </w:p>
@@ -1629,7 +2373,7 @@
     </w:p>
     <w:p/>
     <w:sectPr>
-      <w:footerReference w:type="default" r:id="rId26"/>
+      <w:footerReference w:type="default" r:id="rId36"/>
       <w:pgSz w:w="15840" w:h="12240" w:orient="landscape"/>
       <w:pgMar w:top="720" w:right="720" w:bottom="720" w:left="720" w:header="720" w:footer="720" w:gutter="0"/>
       <w:cols w:space="720"/>
@@ -4127,7 +4871,6 @@
   <w:style w:type="character" w:default="1" w:styleId="DefaultParagraphFont">
     <w:name w:val="Default Paragraph Font"/>
     <w:uiPriority w:val="1"/>
-    <w:semiHidden/>
     <w:unhideWhenUsed/>
   </w:style>
   <w:style w:type="table" w:default="1" w:styleId="TableNormal">
@@ -4697,7 +5440,7 @@
 </file>
 
 <file path=customXml/itemProps1.xml><?xml version="1.0" encoding="utf-8"?>
-<ds:datastoreItem xmlns:ds="http://schemas.openxmlformats.org/officeDocument/2006/customXml" ds:itemID="{F67A86AC-3392-4C41-8ADF-D41EC1E03A39}">
+<ds:datastoreItem xmlns:ds="http://schemas.openxmlformats.org/officeDocument/2006/customXml" ds:itemID="{A4A254A0-82C1-481F-9607-B39A0AA0F266}">
   <ds:schemaRefs>
     <ds:schemaRef ds:uri="http://schemas.openxmlformats.org/officeDocument/2006/bibliography"/>
   </ds:schemaRefs>

</xml_diff>